<commit_message>
Boyi put some suggestion in the outline.
After discussion on 20200124, we decided
a. Extremely random forest version, don't choose split based on Delta Y
b. Setting the study design to cross over design
c. Using \mu_1X^b_{T=1} and \mu_0X^b to estimate \DeltaY_1 and \DeltaY_0
</commit_message>
<xml_diff>
--- a/method outline.docx
+++ b/method outline.docx
@@ -13,6 +13,8 @@
           <w:u w:val="single"/>
         </w:rPr>
       </w:pPr>
+      <w:bookmarkStart w:id="0" w:name="_GoBack"/>
+      <w:bookmarkEnd w:id="0"/>
     </w:p>
     <w:p>
       <w:pPr>
@@ -88,7 +90,7 @@
         </w:rPr>
         <w:t xml:space="preserve"> The key statistical question behind personalized medicine is the heterogeneous responses across different individuals, which makes prediction more challenging. For example, in a linear model, the effect of food is the same (represented by the same beta coefficients) for all individuals, however, this may not be true [</w:t>
       </w:r>
-      <w:commentRangeStart w:id="0"/>
+      <w:commentRangeStart w:id="1"/>
       <w:r>
         <w:rPr>
           <w:rFonts w:cs="Arial"/>
@@ -97,12 +99,12 @@
         </w:rPr>
         <w:t>can we give a citation here in nutrition literature</w:t>
       </w:r>
-      <w:commentRangeEnd w:id="0"/>
+      <w:commentRangeEnd w:id="1"/>
       <w:r>
         <w:rPr>
           <w:rStyle w:val="CommentReference"/>
         </w:rPr>
-        <w:commentReference w:id="0"/>
+        <w:commentReference w:id="1"/>
       </w:r>
       <w:r>
         <w:rPr>
@@ -223,25 +225,7 @@
           <w:bCs/>
           <w:szCs w:val="22"/>
         </w:rPr>
-        <w:t xml:space="preserve">, and further construct splitting rules that differentiate these canonical covariates across different treatments (food labels) This allows us to model and identify potential markers that indicates if the subject may respond to the particular food. It </w:t>
-      </w:r>
-      <w:proofErr w:type="gramStart"/>
-      <w:r>
-        <w:rPr>
-          <w:rFonts w:cs="Arial"/>
-          <w:bCs/>
-          <w:szCs w:val="22"/>
-        </w:rPr>
-        <w:t>should be noted</w:t>
-      </w:r>
-      <w:proofErr w:type="gramEnd"/>
-      <w:r>
-        <w:rPr>
-          <w:rFonts w:cs="Arial"/>
-          <w:bCs/>
-          <w:szCs w:val="22"/>
-        </w:rPr>
-        <w:t xml:space="preserve"> that different from previous approaches, this new model would allow us to make such predictions before the subject actually take the given food. Hence it is possible to use this model as a screening tool for selecting subjects in future studies. </w:t>
+        <w:t xml:space="preserve">, and further construct splitting rules that differentiate these canonical covariates across different treatments (food labels) This allows us to model and identify potential markers that indicates if the subject may respond to the particular food. It should be noted that different from previous approaches, this new model would allow us to make such predictions before the subject actually take the given food. Hence it is possible to use this model as a screening tool for selecting subjects in future studies. </w:t>
       </w:r>
     </w:p>
     <w:p>
@@ -253,7 +237,7 @@
           <w:szCs w:val="22"/>
         </w:rPr>
       </w:pPr>
-      <w:commentRangeStart w:id="1"/>
+      <w:commentRangeStart w:id="2"/>
       <w:r>
         <w:rPr>
           <w:rFonts w:cs="Arial"/>
@@ -262,12 +246,12 @@
         </w:rPr>
         <w:t>[add some further justification why this is interesting.]</w:t>
       </w:r>
-      <w:commentRangeEnd w:id="1"/>
+      <w:commentRangeEnd w:id="2"/>
       <w:r>
         <w:rPr>
           <w:rStyle w:val="CommentReference"/>
         </w:rPr>
-        <w:commentReference w:id="1"/>
+        <w:commentReference w:id="2"/>
       </w:r>
     </w:p>
     <w:p>
@@ -1686,7 +1670,6 @@
           <w:bCs/>
           <w:szCs w:val="22"/>
         </w:rPr>
-        <w:lastRenderedPageBreak/>
         <w:t>Since the quantity we are interested in is a local estimation, we use random forest model to construct the neighborhood and perform a local averaging. However, the challenging part is to construct the splitting rule. The splitting rule is the core of</w:t>
       </w:r>
       <w:r>
@@ -1737,7 +1720,7 @@
         </w:rPr>
         <w:t xml:space="preserve"> or variance [</w:t>
       </w:r>
-      <w:commentRangeStart w:id="2"/>
+      <w:commentRangeStart w:id="3"/>
       <w:r>
         <w:rPr>
           <w:rFonts w:cs="Arial"/>
@@ -1746,12 +1729,12 @@
         </w:rPr>
         <w:t>cite</w:t>
       </w:r>
-      <w:commentRangeEnd w:id="2"/>
+      <w:commentRangeEnd w:id="3"/>
       <w:r>
         <w:rPr>
           <w:rStyle w:val="CommentReference"/>
         </w:rPr>
-        <w:commentReference w:id="2"/>
+        <w:commentReference w:id="3"/>
       </w:r>
       <w:r>
         <w:rPr>
@@ -2843,21 +2826,12 @@
           <w:szCs w:val="22"/>
         </w:rPr>
       </w:pPr>
-      <w:proofErr w:type="gramStart"/>
-      <w:r>
-        <w:rPr>
-          <w:rFonts w:cs="Arial"/>
-          <w:szCs w:val="22"/>
-        </w:rPr>
-        <w:t>where</w:t>
-      </w:r>
-      <w:proofErr w:type="gramEnd"/>
-      <w:r>
-        <w:rPr>
-          <w:rFonts w:cs="Arial"/>
-          <w:szCs w:val="22"/>
-        </w:rPr>
-        <w:t xml:space="preserve"> </w:t>
+      <w:r>
+        <w:rPr>
+          <w:rFonts w:cs="Arial"/>
+          <w:szCs w:val="22"/>
+        </w:rPr>
+        <w:t xml:space="preserve">where </w:t>
       </w:r>
       <m:oMath>
         <m:r>
@@ -3178,17 +3152,8 @@
           <w:rFonts w:cs="Arial"/>
           <w:szCs w:val="22"/>
         </w:rPr>
-        <w:t xml:space="preserve">directions specified previously </w:t>
-      </w:r>
-      <w:proofErr w:type="gramStart"/>
-      <w:r>
-        <w:rPr>
-          <w:rFonts w:cs="Arial"/>
-          <w:szCs w:val="22"/>
-        </w:rPr>
-        <w:t xml:space="preserve">for </w:t>
-      </w:r>
-      <w:proofErr w:type="gramEnd"/>
+        <w:t xml:space="preserve">directions specified previously for </w:t>
+      </w:r>
       <m:oMath>
         <m:r>
           <m:rPr>
@@ -5693,8 +5658,8 @@
           <w:szCs w:val="22"/>
         </w:rPr>
       </w:pPr>
-      <w:commentRangeStart w:id="3"/>
       <w:commentRangeStart w:id="4"/>
+      <w:commentRangeStart w:id="5"/>
       <w:r>
         <w:rPr>
           <w:rFonts w:cs="Arial"/>
@@ -5930,19 +5895,19 @@
         </w:rPr>
         <w:t xml:space="preserve">Note that this is a univariate variable after the linear combination. </w:t>
       </w:r>
-      <w:commentRangeEnd w:id="3"/>
+      <w:commentRangeEnd w:id="4"/>
       <w:r>
         <w:rPr>
           <w:rStyle w:val="CommentReference"/>
         </w:rPr>
-        <w:commentReference w:id="3"/>
-      </w:r>
-      <w:commentRangeEnd w:id="4"/>
+        <w:commentReference w:id="4"/>
+      </w:r>
+      <w:commentRangeEnd w:id="5"/>
       <w:r>
         <w:rPr>
           <w:rStyle w:val="CommentReference"/>
         </w:rPr>
-        <w:commentReference w:id="4"/>
+        <w:commentReference w:id="5"/>
       </w:r>
       <w:r>
         <w:rPr>
@@ -5976,16 +5941,19 @@
         </w:rPr>
         <w:t xml:space="preserve">calculate the treatment difference, which is simply </w:t>
       </w:r>
-      <w:bookmarkStart w:id="5" w:name="_GoBack"/>
-      <w:bookmarkEnd w:id="5"/>
     </w:p>
     <w:p>
       <w:pPr>
         <w:adjustRightInd w:val="0"/>
         <w:rPr>
-          <w:rFonts w:cs="Arial"/>
-          <w:bCs/>
-          <w:szCs w:val="22"/>
+          <w:color w:val="FF0000"/>
+          <w:rPrChange w:id="6" w:author="Guo, Boyi" w:date="2020-01-24T11:06:00Z">
+            <w:rPr>
+              <w:rFonts w:cs="Arial"/>
+              <w:bCs/>
+              <w:szCs w:val="22"/>
+            </w:rPr>
+          </w:rPrChange>
         </w:rPr>
       </w:pPr>
       <m:oMathPara>
@@ -5994,8 +5962,13 @@
             <m:sSupPr>
               <m:ctrlPr>
                 <w:rPr>
-                  <w:rFonts w:ascii="Cambria Math" w:hAnsi="Cambria Math" w:cs="Arial"/>
-                  <w:szCs w:val="22"/>
+                  <w:rFonts w:ascii="Cambria Math" w:hAnsi="Cambria Math"/>
+                  <w:rPrChange w:id="7" w:author="Guo, Boyi" w:date="2020-01-24T11:06:00Z">
+                    <w:rPr>
+                      <w:rFonts w:ascii="Cambria Math" w:hAnsi="Cambria Math"/>
+                      <w:color w:val="FF0000"/>
+                    </w:rPr>
+                  </w:rPrChange>
                 </w:rPr>
               </m:ctrlPr>
             </m:sSupPr>
@@ -6004,9 +5977,15 @@
                 <m:dPr>
                   <m:ctrlPr>
                     <w:rPr>
-                      <w:rFonts w:ascii="Cambria Math" w:hAnsi="Cambria Math" w:cs="Arial"/>
+                      <w:rFonts w:ascii="Cambria Math" w:hAnsi="Cambria Math"/>
                       <w:i/>
-                      <w:szCs w:val="22"/>
+                      <w:rPrChange w:id="8" w:author="Guo, Boyi" w:date="2020-01-24T11:06:00Z">
+                        <w:rPr>
+                          <w:rFonts w:ascii="Cambria Math" w:hAnsi="Cambria Math"/>
+                          <w:i/>
+                          <w:color w:val="FF0000"/>
+                        </w:rPr>
+                      </w:rPrChange>
                     </w:rPr>
                   </m:ctrlPr>
                 </m:dPr>
@@ -6015,8 +5994,13 @@
                     <m:sSubPr>
                       <m:ctrlPr>
                         <w:rPr>
-                          <w:rFonts w:ascii="Cambria Math" w:hAnsi="Cambria Math" w:cs="Arial"/>
-                          <w:szCs w:val="22"/>
+                          <w:rFonts w:ascii="Cambria Math" w:hAnsi="Cambria Math"/>
+                          <w:rPrChange w:id="9" w:author="Guo, Boyi" w:date="2020-01-24T11:06:00Z">
+                            <w:rPr>
+                              <w:rFonts w:ascii="Cambria Math" w:hAnsi="Cambria Math"/>
+                              <w:color w:val="FF0000"/>
+                            </w:rPr>
+                          </w:rPrChange>
                         </w:rPr>
                       </m:ctrlPr>
                     </m:sSubPr>
@@ -6026,8 +6010,13 @@
                           <m:sty m:val="p"/>
                         </m:rPr>
                         <w:rPr>
-                          <w:rFonts w:ascii="Cambria Math" w:hAnsi="Cambria Math" w:cs="Arial"/>
-                          <w:szCs w:val="22"/>
+                          <w:rFonts w:ascii="Cambria Math" w:hAnsi="Cambria Math"/>
+                          <w:rPrChange w:id="10" w:author="Guo, Boyi" w:date="2020-01-24T11:06:00Z">
+                            <w:rPr>
+                              <w:rFonts w:ascii="Cambria Math" w:hAnsi="Cambria Math"/>
+                              <w:color w:val="FF0000"/>
+                            </w:rPr>
+                          </w:rPrChange>
                         </w:rPr>
                         <m:t>γ</m:t>
                       </m:r>
@@ -6035,8 +6024,13 @@
                     <m:sub>
                       <m:r>
                         <w:rPr>
-                          <w:rFonts w:ascii="Cambria Math" w:hAnsi="Cambria Math" w:cs="Arial"/>
-                          <w:szCs w:val="22"/>
+                          <w:rFonts w:ascii="Cambria Math" w:hAnsi="Cambria Math"/>
+                          <w:rPrChange w:id="11" w:author="Guo, Boyi" w:date="2020-01-24T11:06:00Z">
+                            <w:rPr>
+                              <w:rFonts w:ascii="Cambria Math" w:hAnsi="Cambria Math"/>
+                              <w:color w:val="FF0000"/>
+                            </w:rPr>
+                          </w:rPrChange>
                         </w:rPr>
                         <m:t>1</m:t>
                       </m:r>
@@ -6047,8 +6041,13 @@
                       <m:sty m:val="p"/>
                     </m:rPr>
                     <w:rPr>
-                      <w:rFonts w:ascii="Cambria Math" w:hAnsi="Cambria Math" w:cs="Arial"/>
-                      <w:szCs w:val="22"/>
+                      <w:rFonts w:ascii="Cambria Math" w:hAnsi="Cambria Math"/>
+                      <w:rPrChange w:id="12" w:author="Guo, Boyi" w:date="2020-01-24T11:06:00Z">
+                        <w:rPr>
+                          <w:rFonts w:ascii="Cambria Math" w:hAnsi="Cambria Math"/>
+                          <w:color w:val="FF0000"/>
+                        </w:rPr>
+                      </w:rPrChange>
                     </w:rPr>
                     <m:t>-</m:t>
                   </m:r>
@@ -6056,8 +6055,13 @@
                     <m:sSubPr>
                       <m:ctrlPr>
                         <w:rPr>
-                          <w:rFonts w:ascii="Cambria Math" w:hAnsi="Cambria Math" w:cs="Arial"/>
-                          <w:szCs w:val="22"/>
+                          <w:rFonts w:ascii="Cambria Math" w:hAnsi="Cambria Math"/>
+                          <w:rPrChange w:id="13" w:author="Guo, Boyi" w:date="2020-01-24T11:06:00Z">
+                            <w:rPr>
+                              <w:rFonts w:ascii="Cambria Math" w:hAnsi="Cambria Math"/>
+                              <w:color w:val="FF0000"/>
+                            </w:rPr>
+                          </w:rPrChange>
                         </w:rPr>
                       </m:ctrlPr>
                     </m:sSubPr>
@@ -6067,8 +6071,13 @@
                           <m:sty m:val="p"/>
                         </m:rPr>
                         <w:rPr>
-                          <w:rFonts w:ascii="Cambria Math" w:hAnsi="Cambria Math" w:cs="Arial"/>
-                          <w:szCs w:val="22"/>
+                          <w:rFonts w:ascii="Cambria Math" w:hAnsi="Cambria Math"/>
+                          <w:rPrChange w:id="14" w:author="Guo, Boyi" w:date="2020-01-24T11:06:00Z">
+                            <w:rPr>
+                              <w:rFonts w:ascii="Cambria Math" w:hAnsi="Cambria Math"/>
+                              <w:color w:val="FF0000"/>
+                            </w:rPr>
+                          </w:rPrChange>
                         </w:rPr>
                         <m:t>γ</m:t>
                       </m:r>
@@ -6076,8 +6085,13 @@
                     <m:sub>
                       <m:r>
                         <w:rPr>
-                          <w:rFonts w:ascii="Cambria Math" w:hAnsi="Cambria Math" w:cs="Arial"/>
-                          <w:szCs w:val="22"/>
+                          <w:rFonts w:ascii="Cambria Math" w:hAnsi="Cambria Math"/>
+                          <w:rPrChange w:id="15" w:author="Guo, Boyi" w:date="2020-01-24T11:06:00Z">
+                            <w:rPr>
+                              <w:rFonts w:ascii="Cambria Math" w:hAnsi="Cambria Math"/>
+                              <w:color w:val="FF0000"/>
+                            </w:rPr>
+                          </w:rPrChange>
                         </w:rPr>
                         <m:t>0</m:t>
                       </m:r>
@@ -6085,25 +6099,41 @@
                   </m:sSub>
                   <m:ctrlPr>
                     <w:rPr>
-                      <w:rFonts w:ascii="Cambria Math" w:hAnsi="Cambria Math" w:cs="Arial"/>
-                      <w:szCs w:val="22"/>
+                      <w:rFonts w:ascii="Cambria Math" w:hAnsi="Cambria Math"/>
+                      <w:rPrChange w:id="16" w:author="Guo, Boyi" w:date="2020-01-24T11:06:00Z">
+                        <w:rPr>
+                          <w:rFonts w:ascii="Cambria Math" w:hAnsi="Cambria Math"/>
+                          <w:color w:val="FF0000"/>
+                        </w:rPr>
+                      </w:rPrChange>
                     </w:rPr>
                   </m:ctrlPr>
                 </m:e>
               </m:d>
               <m:ctrlPr>
                 <w:rPr>
-                  <w:rFonts w:ascii="Cambria Math" w:hAnsi="Cambria Math" w:cs="Arial"/>
+                  <w:rFonts w:ascii="Cambria Math" w:hAnsi="Cambria Math"/>
                   <w:i/>
-                  <w:szCs w:val="22"/>
+                  <w:rPrChange w:id="17" w:author="Guo, Boyi" w:date="2020-01-24T11:06:00Z">
+                    <w:rPr>
+                      <w:rFonts w:ascii="Cambria Math" w:hAnsi="Cambria Math"/>
+                      <w:i/>
+                      <w:color w:val="FF0000"/>
+                    </w:rPr>
+                  </w:rPrChange>
                 </w:rPr>
               </m:ctrlPr>
             </m:e>
             <m:sup>
               <m:r>
                 <w:rPr>
-                  <w:rFonts w:ascii="Cambria Math" w:hAnsi="Cambria Math" w:cs="Arial"/>
-                  <w:szCs w:val="22"/>
+                  <w:rFonts w:ascii="Cambria Math" w:hAnsi="Cambria Math"/>
+                  <w:rPrChange w:id="18" w:author="Guo, Boyi" w:date="2020-01-24T11:06:00Z">
+                    <w:rPr>
+                      <w:rFonts w:ascii="Cambria Math" w:hAnsi="Cambria Math"/>
+                      <w:color w:val="FF0000"/>
+                    </w:rPr>
+                  </w:rPrChange>
                 </w:rPr>
                 <m:t>T</m:t>
               </m:r>
@@ -6114,20 +6144,658 @@
               <m:sty m:val="p"/>
             </m:rPr>
             <w:rPr>
-              <w:rFonts w:ascii="Cambria Math" w:hAnsi="Cambria Math" w:cs="Arial"/>
-              <w:szCs w:val="22"/>
+              <w:rFonts w:ascii="Cambria Math" w:hAnsi="Cambria Math"/>
+              <w:rPrChange w:id="19" w:author="Guo, Boyi" w:date="2020-01-24T11:06:00Z">
+                <w:rPr>
+                  <w:rFonts w:ascii="Cambria Math" w:hAnsi="Cambria Math"/>
+                  <w:color w:val="FF0000"/>
+                </w:rPr>
+              </w:rPrChange>
             </w:rPr>
             <m:t>Δ</m:t>
           </m:r>
           <m:r>
             <w:rPr>
-              <w:rFonts w:ascii="Cambria Math" w:hAnsi="Cambria Math" w:cs="Arial"/>
-              <w:szCs w:val="22"/>
+              <w:rFonts w:ascii="Cambria Math" w:hAnsi="Cambria Math"/>
+              <w:rPrChange w:id="20" w:author="Guo, Boyi" w:date="2020-01-24T11:06:00Z">
+                <w:rPr>
+                  <w:rFonts w:ascii="Cambria Math" w:hAnsi="Cambria Math"/>
+                  <w:color w:val="FF0000"/>
+                </w:rPr>
+              </w:rPrChange>
             </w:rPr>
             <m:t>Y</m:t>
           </m:r>
+          <m:r>
+            <w:ins w:id="21" w:author="Guo, Boyi" w:date="2020-01-24T11:06:00Z">
+              <w:rPr>
+                <w:rFonts w:ascii="Cambria Math" w:hAnsi="Cambria Math" w:cs="Arial"/>
+                <w:color w:val="FF0000"/>
+                <w:szCs w:val="22"/>
+              </w:rPr>
+              <m:t>=</m:t>
+            </w:ins>
+          </m:r>
+          <m:sSub>
+            <m:sSubPr>
+              <m:ctrlPr>
+                <w:ins w:id="22" w:author="Guo, Boyi" w:date="2020-01-24T11:06:00Z">
+                  <w:rPr>
+                    <w:rFonts w:ascii="Cambria Math" w:hAnsi="Cambria Math" w:cs="Arial"/>
+                    <w:i/>
+                    <w:color w:val="FF0000"/>
+                    <w:szCs w:val="22"/>
+                  </w:rPr>
+                </w:ins>
+              </m:ctrlPr>
+            </m:sSubPr>
+            <m:e>
+              <m:r>
+                <w:ins w:id="23" w:author="Guo, Boyi" w:date="2020-01-24T11:06:00Z">
+                  <w:rPr>
+                    <w:rFonts w:ascii="Cambria Math" w:hAnsi="Cambria Math" w:cs="Arial"/>
+                    <w:color w:val="FF0000"/>
+                    <w:szCs w:val="22"/>
+                  </w:rPr>
+                  <m:t>γ</m:t>
+                </w:ins>
+              </m:r>
+            </m:e>
+            <m:sub>
+              <m:r>
+                <w:ins w:id="24" w:author="Guo, Boyi" w:date="2020-01-24T11:06:00Z">
+                  <w:rPr>
+                    <w:rFonts w:ascii="Cambria Math" w:hAnsi="Cambria Math" w:cs="Arial"/>
+                    <w:color w:val="FF0000"/>
+                    <w:szCs w:val="22"/>
+                  </w:rPr>
+                  <m:t>1</m:t>
+                </w:ins>
+              </m:r>
+            </m:sub>
+          </m:sSub>
+          <m:r>
+            <w:ins w:id="25" w:author="Guo, Boyi" w:date="2020-01-24T11:06:00Z">
+              <m:rPr>
+                <m:sty m:val="p"/>
+              </m:rPr>
+              <w:rPr>
+                <w:rFonts w:ascii="Cambria Math" w:hAnsi="Cambria Math" w:cs="Arial"/>
+                <w:color w:val="FF0000"/>
+                <w:szCs w:val="22"/>
+              </w:rPr>
+              <m:t>Δ</m:t>
+            </w:ins>
+          </m:r>
+          <m:r>
+            <w:ins w:id="26" w:author="Guo, Boyi" w:date="2020-01-24T11:06:00Z">
+              <w:rPr>
+                <w:rFonts w:ascii="Cambria Math" w:hAnsi="Cambria Math" w:cs="Arial"/>
+                <w:color w:val="FF0000"/>
+                <w:szCs w:val="22"/>
+              </w:rPr>
+              <m:t>Y-</m:t>
+            </w:ins>
+          </m:r>
+          <m:sSub>
+            <m:sSubPr>
+              <m:ctrlPr>
+                <w:ins w:id="27" w:author="Guo, Boyi" w:date="2020-01-24T11:06:00Z">
+                  <w:rPr>
+                    <w:rFonts w:ascii="Cambria Math" w:hAnsi="Cambria Math" w:cs="Arial"/>
+                    <w:i/>
+                    <w:color w:val="FF0000"/>
+                    <w:szCs w:val="22"/>
+                  </w:rPr>
+                </w:ins>
+              </m:ctrlPr>
+            </m:sSubPr>
+            <m:e>
+              <m:r>
+                <w:ins w:id="28" w:author="Guo, Boyi" w:date="2020-01-24T11:06:00Z">
+                  <w:rPr>
+                    <w:rFonts w:ascii="Cambria Math" w:hAnsi="Cambria Math" w:cs="Arial"/>
+                    <w:color w:val="FF0000"/>
+                    <w:szCs w:val="22"/>
+                  </w:rPr>
+                  <m:t>γ</m:t>
+                </w:ins>
+              </m:r>
+            </m:e>
+            <m:sub>
+              <m:r>
+                <w:ins w:id="29" w:author="Guo, Boyi" w:date="2020-01-24T11:06:00Z">
+                  <w:rPr>
+                    <w:rFonts w:ascii="Cambria Math" w:hAnsi="Cambria Math" w:cs="Arial"/>
+                    <w:color w:val="FF0000"/>
+                    <w:szCs w:val="22"/>
+                  </w:rPr>
+                  <m:t>0</m:t>
+                </w:ins>
+              </m:r>
+            </m:sub>
+          </m:sSub>
+          <m:r>
+            <w:ins w:id="30" w:author="Guo, Boyi" w:date="2020-01-24T11:06:00Z">
+              <m:rPr>
+                <m:sty m:val="p"/>
+              </m:rPr>
+              <w:rPr>
+                <w:rFonts w:ascii="Cambria Math" w:hAnsi="Cambria Math" w:cs="Arial"/>
+                <w:color w:val="FF0000"/>
+                <w:szCs w:val="22"/>
+              </w:rPr>
+              <m:t>Δ</m:t>
+            </w:ins>
+          </m:r>
+          <m:r>
+            <w:ins w:id="31" w:author="Guo, Boyi" w:date="2020-01-24T11:06:00Z">
+              <w:rPr>
+                <w:rFonts w:ascii="Cambria Math" w:hAnsi="Cambria Math" w:cs="Arial"/>
+                <w:color w:val="FF0000"/>
+                <w:szCs w:val="22"/>
+              </w:rPr>
+              <m:t>Y</m:t>
+            </w:ins>
+          </m:r>
         </m:oMath>
       </m:oMathPara>
+    </w:p>
+    <w:p>
+      <w:pPr>
+        <w:adjustRightInd w:val="0"/>
+        <w:rPr>
+          <w:ins w:id="32" w:author="Guo, Boyi" w:date="2020-01-24T11:06:00Z"/>
+          <w:rFonts w:cs="Arial"/>
+          <w:color w:val="FF0000"/>
+          <w:szCs w:val="22"/>
+        </w:rPr>
+      </w:pPr>
+    </w:p>
+    <w:p>
+      <w:pPr>
+        <w:adjustRightInd w:val="0"/>
+        <w:rPr>
+          <w:ins w:id="33" w:author="Guo, Boyi" w:date="2020-01-24T11:06:00Z"/>
+          <w:rFonts w:cs="Arial"/>
+          <w:color w:val="FF0000"/>
+          <w:szCs w:val="22"/>
+        </w:rPr>
+      </w:pPr>
+      <w:ins w:id="34" w:author="Guo, Boyi" w:date="2020-01-24T11:06:00Z">
+        <w:r>
+          <w:rPr>
+            <w:rFonts w:cs="Arial"/>
+            <w:color w:val="FF0000"/>
+            <w:szCs w:val="22"/>
+          </w:rPr>
+          <w:t xml:space="preserve">I think there is a problem here. For the people who received the treatment T=1, how to interpret </w:t>
+        </w:r>
+        <m:oMath>
+          <m:sSub>
+            <m:sSubPr>
+              <m:ctrlPr>
+                <w:rPr>
+                  <w:rFonts w:ascii="Cambria Math" w:hAnsi="Cambria Math" w:cs="Arial"/>
+                  <w:i/>
+                  <w:color w:val="FF0000"/>
+                  <w:szCs w:val="22"/>
+                </w:rPr>
+              </m:ctrlPr>
+            </m:sSubPr>
+            <m:e>
+              <m:r>
+                <w:rPr>
+                  <w:rFonts w:ascii="Cambria Math" w:hAnsi="Cambria Math" w:cs="Arial"/>
+                  <w:color w:val="FF0000"/>
+                  <w:szCs w:val="22"/>
+                </w:rPr>
+                <m:t>γ</m:t>
+              </m:r>
+            </m:e>
+            <m:sub>
+              <m:r>
+                <w:rPr>
+                  <w:rFonts w:ascii="Cambria Math" w:hAnsi="Cambria Math" w:cs="Arial"/>
+                  <w:color w:val="FF0000"/>
+                  <w:szCs w:val="22"/>
+                </w:rPr>
+                <m:t>0</m:t>
+              </m:r>
+            </m:sub>
+          </m:sSub>
+          <m:r>
+            <m:rPr>
+              <m:sty m:val="p"/>
+            </m:rPr>
+            <w:rPr>
+              <w:rFonts w:ascii="Cambria Math" w:hAnsi="Cambria Math" w:cs="Arial"/>
+              <w:color w:val="FF0000"/>
+              <w:szCs w:val="22"/>
+            </w:rPr>
+            <m:t>Δ</m:t>
+          </m:r>
+          <m:sSub>
+            <m:sSubPr>
+              <m:ctrlPr>
+                <w:rPr>
+                  <w:rFonts w:ascii="Cambria Math" w:hAnsi="Cambria Math" w:cs="Arial"/>
+                  <w:i/>
+                  <w:color w:val="FF0000"/>
+                  <w:szCs w:val="22"/>
+                </w:rPr>
+              </m:ctrlPr>
+            </m:sSubPr>
+            <m:e>
+              <m:r>
+                <w:rPr>
+                  <w:rFonts w:ascii="Cambria Math" w:hAnsi="Cambria Math" w:cs="Arial"/>
+                  <w:color w:val="FF0000"/>
+                  <w:szCs w:val="22"/>
+                </w:rPr>
+                <m:t>Y</m:t>
+              </m:r>
+            </m:e>
+            <m:sub>
+              <m:d>
+                <m:dPr>
+                  <m:begChr m:val="{"/>
+                  <m:endChr m:val="}"/>
+                  <m:ctrlPr>
+                    <w:rPr>
+                      <w:rFonts w:ascii="Cambria Math" w:hAnsi="Cambria Math" w:cs="Arial"/>
+                      <w:i/>
+                      <w:color w:val="FF0000"/>
+                      <w:szCs w:val="22"/>
+                    </w:rPr>
+                  </m:ctrlPr>
+                </m:dPr>
+                <m:e>
+                  <m:r>
+                    <w:rPr>
+                      <w:rFonts w:ascii="Cambria Math" w:hAnsi="Cambria Math" w:cs="Arial"/>
+                      <w:color w:val="FF0000"/>
+                      <w:szCs w:val="22"/>
+                    </w:rPr>
+                    <m:t>T=1</m:t>
+                  </m:r>
+                </m:e>
+              </m:d>
+            </m:sub>
+          </m:sSub>
+        </m:oMath>
+        <w:r>
+          <w:rPr>
+            <w:rFonts w:cs="Arial"/>
+            <w:color w:val="FF0000"/>
+            <w:szCs w:val="22"/>
+          </w:rPr>
+          <w:t xml:space="preserve">, and similarly </w:t>
+        </w:r>
+        <m:oMath>
+          <m:sSub>
+            <m:sSubPr>
+              <m:ctrlPr>
+                <w:rPr>
+                  <w:rFonts w:ascii="Cambria Math" w:hAnsi="Cambria Math" w:cs="Arial"/>
+                  <w:i/>
+                  <w:color w:val="FF0000"/>
+                  <w:szCs w:val="22"/>
+                </w:rPr>
+              </m:ctrlPr>
+            </m:sSubPr>
+            <m:e>
+              <m:r>
+                <w:rPr>
+                  <w:rFonts w:ascii="Cambria Math" w:hAnsi="Cambria Math" w:cs="Arial"/>
+                  <w:color w:val="FF0000"/>
+                  <w:szCs w:val="22"/>
+                </w:rPr>
+                <m:t>γ</m:t>
+              </m:r>
+            </m:e>
+            <m:sub>
+              <m:r>
+                <w:rPr>
+                  <w:rFonts w:ascii="Cambria Math" w:hAnsi="Cambria Math" w:cs="Arial"/>
+                  <w:color w:val="FF0000"/>
+                  <w:szCs w:val="22"/>
+                </w:rPr>
+                <m:t>1</m:t>
+              </m:r>
+            </m:sub>
+          </m:sSub>
+          <m:r>
+            <m:rPr>
+              <m:sty m:val="p"/>
+            </m:rPr>
+            <w:rPr>
+              <w:rFonts w:ascii="Cambria Math" w:hAnsi="Cambria Math" w:cs="Arial"/>
+              <w:color w:val="FF0000"/>
+              <w:szCs w:val="22"/>
+            </w:rPr>
+            <m:t>Δ</m:t>
+          </m:r>
+          <m:sSub>
+            <m:sSubPr>
+              <m:ctrlPr>
+                <w:rPr>
+                  <w:rFonts w:ascii="Cambria Math" w:hAnsi="Cambria Math" w:cs="Arial"/>
+                  <w:i/>
+                  <w:color w:val="FF0000"/>
+                  <w:szCs w:val="22"/>
+                </w:rPr>
+              </m:ctrlPr>
+            </m:sSubPr>
+            <m:e>
+              <m:r>
+                <w:rPr>
+                  <w:rFonts w:ascii="Cambria Math" w:hAnsi="Cambria Math" w:cs="Arial"/>
+                  <w:color w:val="FF0000"/>
+                  <w:szCs w:val="22"/>
+                </w:rPr>
+                <m:t>Y</m:t>
+              </m:r>
+            </m:e>
+            <m:sub>
+              <m:d>
+                <m:dPr>
+                  <m:begChr m:val="{"/>
+                  <m:endChr m:val="}"/>
+                  <m:ctrlPr>
+                    <w:rPr>
+                      <w:rFonts w:ascii="Cambria Math" w:hAnsi="Cambria Math" w:cs="Arial"/>
+                      <w:i/>
+                      <w:color w:val="FF0000"/>
+                      <w:szCs w:val="22"/>
+                    </w:rPr>
+                  </m:ctrlPr>
+                </m:dPr>
+                <m:e>
+                  <m:r>
+                    <w:rPr>
+                      <w:rFonts w:ascii="Cambria Math" w:hAnsi="Cambria Math" w:cs="Arial"/>
+                      <w:color w:val="FF0000"/>
+                      <w:szCs w:val="22"/>
+                    </w:rPr>
+                    <m:t>T=0</m:t>
+                  </m:r>
+                </m:e>
+              </m:d>
+            </m:sub>
+          </m:sSub>
+        </m:oMath>
+        <w:r>
+          <w:rPr>
+            <w:rFonts w:cs="Arial"/>
+            <w:color w:val="FF0000"/>
+            <w:szCs w:val="22"/>
+          </w:rPr>
+          <w:t>. Theoretically, this is what we want right?</w:t>
+        </w:r>
+      </w:ins>
+    </w:p>
+    <w:p>
+      <w:pPr>
+        <w:adjustRightInd w:val="0"/>
+        <w:rPr>
+          <w:ins w:id="35" w:author="Guo, Boyi" w:date="2020-01-24T11:06:00Z"/>
+          <w:rFonts w:cs="Arial"/>
+          <w:color w:val="FF0000"/>
+          <w:szCs w:val="22"/>
+        </w:rPr>
+      </w:pPr>
+      <m:oMathPara>
+        <m:oMath>
+          <m:sSub>
+            <m:sSubPr>
+              <m:ctrlPr>
+                <w:ins w:id="36" w:author="Guo, Boyi" w:date="2020-01-24T11:06:00Z">
+                  <w:rPr>
+                    <w:rFonts w:ascii="Cambria Math" w:hAnsi="Cambria Math" w:cs="Arial"/>
+                    <w:i/>
+                    <w:color w:val="FF0000"/>
+                    <w:szCs w:val="22"/>
+                  </w:rPr>
+                </w:ins>
+              </m:ctrlPr>
+            </m:sSubPr>
+            <m:e>
+              <m:r>
+                <w:ins w:id="37" w:author="Guo, Boyi" w:date="2020-01-24T11:06:00Z">
+                  <w:rPr>
+                    <w:rFonts w:ascii="Cambria Math" w:hAnsi="Cambria Math" w:cs="Arial"/>
+                    <w:color w:val="FF0000"/>
+                    <w:szCs w:val="22"/>
+                  </w:rPr>
+                  <m:t>γ</m:t>
+                </w:ins>
+              </m:r>
+            </m:e>
+            <m:sub>
+              <m:r>
+                <w:ins w:id="38" w:author="Guo, Boyi" w:date="2020-01-24T11:06:00Z">
+                  <w:rPr>
+                    <w:rFonts w:ascii="Cambria Math" w:hAnsi="Cambria Math" w:cs="Arial"/>
+                    <w:color w:val="FF0000"/>
+                    <w:szCs w:val="22"/>
+                  </w:rPr>
+                  <m:t>1</m:t>
+                </w:ins>
+              </m:r>
+            </m:sub>
+          </m:sSub>
+          <m:r>
+            <w:ins w:id="39" w:author="Guo, Boyi" w:date="2020-01-24T11:06:00Z">
+              <m:rPr>
+                <m:sty m:val="p"/>
+              </m:rPr>
+              <w:rPr>
+                <w:rFonts w:ascii="Cambria Math" w:hAnsi="Cambria Math" w:cs="Arial"/>
+                <w:color w:val="FF0000"/>
+                <w:szCs w:val="22"/>
+              </w:rPr>
+              <m:t>Δ</m:t>
+            </w:ins>
+          </m:r>
+          <m:sSub>
+            <m:sSubPr>
+              <m:ctrlPr>
+                <w:ins w:id="40" w:author="Guo, Boyi" w:date="2020-01-24T11:06:00Z">
+                  <w:rPr>
+                    <w:rFonts w:ascii="Cambria Math" w:hAnsi="Cambria Math" w:cs="Arial"/>
+                    <w:i/>
+                    <w:color w:val="FF0000"/>
+                    <w:szCs w:val="22"/>
+                  </w:rPr>
+                </w:ins>
+              </m:ctrlPr>
+            </m:sSubPr>
+            <m:e>
+              <m:r>
+                <w:ins w:id="41" w:author="Guo, Boyi" w:date="2020-01-24T11:06:00Z">
+                  <w:rPr>
+                    <w:rFonts w:ascii="Cambria Math" w:hAnsi="Cambria Math" w:cs="Arial"/>
+                    <w:color w:val="FF0000"/>
+                    <w:szCs w:val="22"/>
+                  </w:rPr>
+                  <m:t>Y</m:t>
+                </w:ins>
+              </m:r>
+            </m:e>
+            <m:sub>
+              <m:d>
+                <m:dPr>
+                  <m:begChr m:val="{"/>
+                  <m:endChr m:val="}"/>
+                  <m:ctrlPr>
+                    <w:ins w:id="42" w:author="Guo, Boyi" w:date="2020-01-24T11:06:00Z">
+                      <w:rPr>
+                        <w:rFonts w:ascii="Cambria Math" w:hAnsi="Cambria Math" w:cs="Arial"/>
+                        <w:i/>
+                        <w:color w:val="FF0000"/>
+                        <w:szCs w:val="22"/>
+                      </w:rPr>
+                    </w:ins>
+                  </m:ctrlPr>
+                </m:dPr>
+                <m:e>
+                  <m:r>
+                    <w:ins w:id="43" w:author="Guo, Boyi" w:date="2020-01-24T11:06:00Z">
+                      <w:rPr>
+                        <w:rFonts w:ascii="Cambria Math" w:hAnsi="Cambria Math" w:cs="Arial"/>
+                        <w:color w:val="FF0000"/>
+                        <w:szCs w:val="22"/>
+                      </w:rPr>
+                      <m:t>T=1</m:t>
+                    </w:ins>
+                  </m:r>
+                </m:e>
+              </m:d>
+            </m:sub>
+          </m:sSub>
+          <m:r>
+            <w:ins w:id="44" w:author="Guo, Boyi" w:date="2020-01-24T11:06:00Z">
+              <w:rPr>
+                <w:rFonts w:ascii="Cambria Math" w:hAnsi="Cambria Math" w:cs="Arial"/>
+                <w:color w:val="FF0000"/>
+                <w:szCs w:val="22"/>
+              </w:rPr>
+              <m:t>-</m:t>
+            </w:ins>
+          </m:r>
+          <m:sSub>
+            <m:sSubPr>
+              <m:ctrlPr>
+                <w:ins w:id="45" w:author="Guo, Boyi" w:date="2020-01-24T11:06:00Z">
+                  <w:rPr>
+                    <w:rFonts w:ascii="Cambria Math" w:hAnsi="Cambria Math" w:cs="Arial"/>
+                    <w:i/>
+                    <w:color w:val="FF0000"/>
+                    <w:szCs w:val="22"/>
+                  </w:rPr>
+                </w:ins>
+              </m:ctrlPr>
+            </m:sSubPr>
+            <m:e>
+              <m:r>
+                <w:ins w:id="46" w:author="Guo, Boyi" w:date="2020-01-24T11:06:00Z">
+                  <w:rPr>
+                    <w:rFonts w:ascii="Cambria Math" w:hAnsi="Cambria Math" w:cs="Arial"/>
+                    <w:color w:val="FF0000"/>
+                    <w:szCs w:val="22"/>
+                  </w:rPr>
+                  <m:t>γ</m:t>
+                </w:ins>
+              </m:r>
+            </m:e>
+            <m:sub>
+              <m:r>
+                <w:ins w:id="47" w:author="Guo, Boyi" w:date="2020-01-24T11:06:00Z">
+                  <w:rPr>
+                    <w:rFonts w:ascii="Cambria Math" w:hAnsi="Cambria Math" w:cs="Arial"/>
+                    <w:color w:val="FF0000"/>
+                    <w:szCs w:val="22"/>
+                  </w:rPr>
+                  <m:t>0</m:t>
+                </w:ins>
+              </m:r>
+            </m:sub>
+          </m:sSub>
+          <m:r>
+            <w:ins w:id="48" w:author="Guo, Boyi" w:date="2020-01-24T11:06:00Z">
+              <m:rPr>
+                <m:sty m:val="p"/>
+              </m:rPr>
+              <w:rPr>
+                <w:rFonts w:ascii="Cambria Math" w:hAnsi="Cambria Math" w:cs="Arial"/>
+                <w:color w:val="FF0000"/>
+                <w:szCs w:val="22"/>
+              </w:rPr>
+              <m:t>Δ</m:t>
+            </w:ins>
+          </m:r>
+          <m:sSub>
+            <m:sSubPr>
+              <m:ctrlPr>
+                <w:ins w:id="49" w:author="Guo, Boyi" w:date="2020-01-24T11:06:00Z">
+                  <w:rPr>
+                    <w:rFonts w:ascii="Cambria Math" w:hAnsi="Cambria Math" w:cs="Arial"/>
+                    <w:i/>
+                    <w:color w:val="FF0000"/>
+                    <w:szCs w:val="22"/>
+                  </w:rPr>
+                </w:ins>
+              </m:ctrlPr>
+            </m:sSubPr>
+            <m:e>
+              <m:r>
+                <w:ins w:id="50" w:author="Guo, Boyi" w:date="2020-01-24T11:06:00Z">
+                  <w:rPr>
+                    <w:rFonts w:ascii="Cambria Math" w:hAnsi="Cambria Math" w:cs="Arial"/>
+                    <w:color w:val="FF0000"/>
+                    <w:szCs w:val="22"/>
+                  </w:rPr>
+                  <m:t>Y</m:t>
+                </w:ins>
+              </m:r>
+            </m:e>
+            <m:sub>
+              <m:d>
+                <m:dPr>
+                  <m:begChr m:val="{"/>
+                  <m:endChr m:val="}"/>
+                  <m:ctrlPr>
+                    <w:ins w:id="51" w:author="Guo, Boyi" w:date="2020-01-24T11:06:00Z">
+                      <w:rPr>
+                        <w:rFonts w:ascii="Cambria Math" w:hAnsi="Cambria Math" w:cs="Arial"/>
+                        <w:i/>
+                        <w:color w:val="FF0000"/>
+                        <w:szCs w:val="22"/>
+                      </w:rPr>
+                    </w:ins>
+                  </m:ctrlPr>
+                </m:dPr>
+                <m:e>
+                  <m:r>
+                    <w:ins w:id="52" w:author="Guo, Boyi" w:date="2020-01-24T11:06:00Z">
+                      <w:rPr>
+                        <w:rFonts w:ascii="Cambria Math" w:hAnsi="Cambria Math" w:cs="Arial"/>
+                        <w:color w:val="FF0000"/>
+                        <w:szCs w:val="22"/>
+                      </w:rPr>
+                      <m:t>T=0</m:t>
+                    </w:ins>
+                  </m:r>
+                </m:e>
+              </m:d>
+            </m:sub>
+          </m:sSub>
+        </m:oMath>
+      </m:oMathPara>
+    </w:p>
+    <w:p>
+      <w:pPr>
+        <w:adjustRightInd w:val="0"/>
+        <w:rPr>
+          <w:ins w:id="53" w:author="Guo, Boyi" w:date="2020-01-24T11:06:00Z"/>
+          <w:rFonts w:cs="Arial"/>
+          <w:color w:val="FF0000"/>
+          <w:szCs w:val="22"/>
+        </w:rPr>
+      </w:pPr>
+    </w:p>
+    <w:p>
+      <w:pPr>
+        <w:adjustRightInd w:val="0"/>
+        <w:rPr>
+          <w:ins w:id="54" w:author="Guo, Boyi" w:date="2020-01-24T11:06:00Z"/>
+          <w:rFonts w:cs="Arial"/>
+          <w:bCs/>
+          <w:color w:val="FF0000"/>
+          <w:szCs w:val="22"/>
+        </w:rPr>
+      </w:pPr>
     </w:p>
     <w:p>
       <w:pPr>
@@ -6949,7 +7617,7 @@
               </wp:anchor>
             </w:drawing>
           </mc:Choice>
-          <mc:Fallback xmlns:w16cid="http://schemas.microsoft.com/office/word/2016/wordml/cid" xmlns:am3d="http://schemas.microsoft.com/office/drawing/2017/model3d" xmlns:aink="http://schemas.microsoft.com/office/drawing/2016/ink" xmlns:cx8="http://schemas.microsoft.com/office/drawing/2016/5/14/chartex" xmlns:cx7="http://schemas.microsoft.com/office/drawing/2016/5/13/chartex" xmlns:cx6="http://schemas.microsoft.com/office/drawing/2016/5/12/chartex" xmlns:cx5="http://schemas.microsoft.com/office/drawing/2016/5/11/chartex" xmlns:cx4="http://schemas.microsoft.com/office/drawing/2016/5/10/chartex" xmlns:cx3="http://schemas.microsoft.com/office/drawing/2016/5/9/chartex" xmlns:cx2="http://schemas.microsoft.com/office/drawing/2015/10/21/chartex">
+          <mc:Fallback>
             <w:pict>
               <v:shapetype w14:anchorId="09CD2FA8" id="_x0000_t202" coordsize="21600,21600" o:spt="202" path="m,l,21600r21600,l21600,xe">
                 <v:stroke joinstyle="miter"/>
@@ -7253,45 +7921,55 @@
       </w:pPr>
     </w:p>
     <w:p/>
-    <w:p/>
+    <w:p>
+      <w:pPr>
+        <w:rPr>
+          <w:ins w:id="55" w:author="Guo, Boyi" w:date="2020-01-24T11:06:00Z"/>
+        </w:rPr>
+      </w:pPr>
+    </w:p>
     <w:p>
       <w:pPr>
         <w:autoSpaceDE/>
         <w:autoSpaceDN/>
         <w:spacing w:after="160" w:line="259" w:lineRule="auto"/>
+        <w:rPr>
+          <w:ins w:id="56" w:author="Guo, Boyi" w:date="2020-01-24T11:06:00Z"/>
+        </w:rPr>
       </w:pPr>
-      <w:r>
-        <w:br w:type="page"/>
-      </w:r>
+      <w:ins w:id="57" w:author="Guo, Boyi" w:date="2020-01-24T11:06:00Z">
+        <w:r>
+          <w:br w:type="page"/>
+        </w:r>
+      </w:ins>
     </w:p>
     <w:p>
-      <w:ins w:id="6" w:author="Guo, Boyi" w:date="2020-01-22T08:22:00Z">
+      <w:ins w:id="58" w:author="Guo, Boyi" w:date="2020-01-22T08:22:00Z">
         <w:r>
-          <w:lastRenderedPageBreak/>
           <w:t>Modeling Heterogeneity in T</w:t>
         </w:r>
       </w:ins>
-      <w:ins w:id="7" w:author="Guo, Boyi" w:date="2020-01-22T08:23:00Z">
+      <w:ins w:id="59" w:author="Guo, Boyi" w:date="2020-01-22T08:23:00Z">
         <w:r>
           <w:t xml:space="preserve">reatment Difference for </w:t>
         </w:r>
       </w:ins>
-      <w:ins w:id="8" w:author="Guo, Boyi" w:date="2020-01-22T08:25:00Z">
+      <w:ins w:id="60" w:author="Guo, Boyi" w:date="2020-01-22T08:25:00Z">
         <w:r>
           <w:t xml:space="preserve">Precision Medicine </w:t>
         </w:r>
       </w:ins>
-      <w:ins w:id="9" w:author="Guo, Boyi" w:date="2020-01-22T08:23:00Z">
+      <w:ins w:id="61" w:author="Guo, Boyi" w:date="2020-01-22T08:23:00Z">
         <w:r>
           <w:t xml:space="preserve">Using </w:t>
         </w:r>
       </w:ins>
-      <w:ins w:id="10" w:author="Guo, Boyi" w:date="2020-01-22T08:25:00Z">
+      <w:ins w:id="62" w:author="Guo, Boyi" w:date="2020-01-22T08:25:00Z">
         <w:r>
           <w:t xml:space="preserve">Multivariate </w:t>
         </w:r>
       </w:ins>
-      <w:ins w:id="11" w:author="Guo, Boyi" w:date="2020-01-22T08:23:00Z">
+      <w:ins w:id="63" w:author="Guo, Boyi" w:date="2020-01-22T08:23:00Z">
         <w:r>
           <w:t>Random Forest</w:t>
         </w:r>
@@ -7309,7 +7987,7 @@
 
 <file path=word/comments.xml><?xml version="1.0" encoding="utf-8"?>
 <w:comments xmlns:wpc="http://schemas.microsoft.com/office/word/2010/wordprocessingCanvas" xmlns:cx="http://schemas.microsoft.com/office/drawing/2014/chartex" xmlns:cx1="http://schemas.microsoft.com/office/drawing/2015/9/8/chartex" xmlns:mc="http://schemas.openxmlformats.org/markup-compatibility/2006" xmlns:o="urn:schemas-microsoft-com:office:office" xmlns:r="http://schemas.openxmlformats.org/officeDocument/2006/relationships" xmlns:m="http://schemas.openxmlformats.org/officeDocument/2006/math" xmlns:v="urn:schemas-microsoft-com:vml" xmlns:wp14="http://schemas.microsoft.com/office/word/2010/wordprocessingDrawing" xmlns:wp="http://schemas.openxmlformats.org/drawingml/2006/wordprocessingDrawing" xmlns:w10="urn:schemas-microsoft-com:office:word" xmlns:w="http://schemas.openxmlformats.org/wordprocessingml/2006/main" xmlns:w14="http://schemas.microsoft.com/office/word/2010/wordml" xmlns:w15="http://schemas.microsoft.com/office/word/2012/wordml" xmlns:w16se="http://schemas.microsoft.com/office/word/2015/wordml/symex" xmlns:wpg="http://schemas.microsoft.com/office/word/2010/wordprocessingGroup" xmlns:wpi="http://schemas.microsoft.com/office/word/2010/wordprocessingInk" xmlns:wne="http://schemas.microsoft.com/office/word/2006/wordml" xmlns:wps="http://schemas.microsoft.com/office/word/2010/wordprocessingShape" mc:Ignorable="w14 w15 w16se wp14">
-  <w:comment w:id="0" w:author="Ruoqing Zhu" w:date="2020-01-17T23:45:00Z" w:initials="RZ">
+  <w:comment w:id="1" w:author="Ruoqing Zhu" w:date="2020-01-17T23:45:00Z" w:initials="RZ">
     <w:p>
       <w:pPr>
         <w:pStyle w:val="CommentText"/>
@@ -7325,7 +8003,7 @@
       </w:r>
     </w:p>
   </w:comment>
-  <w:comment w:id="1" w:author="Ruoqing Zhu" w:date="2020-01-18T10:21:00Z" w:initials="RZ">
+  <w:comment w:id="2" w:author="Ruoqing Zhu" w:date="2020-01-18T10:21:00Z" w:initials="RZ">
     <w:p>
       <w:pPr>
         <w:pStyle w:val="CommentText"/>
@@ -7345,7 +8023,7 @@
       </w:r>
     </w:p>
   </w:comment>
-  <w:comment w:id="2" w:author="Ruoqing Zhu" w:date="2020-01-18T17:03:00Z" w:initials="RZ">
+  <w:comment w:id="3" w:author="Ruoqing Zhu" w:date="2020-01-18T17:03:00Z" w:initials="RZ">
     <w:p>
       <w:pPr>
         <w:pStyle w:val="CommentText"/>
@@ -7356,23 +8034,13 @@
         </w:rPr>
         <w:annotationRef/>
       </w:r>
-      <w:proofErr w:type="spellStart"/>
       <w:r>
         <w:rPr>
           <w:rFonts w:cs="Arial"/>
           <w:color w:val="222222"/>
           <w:shd w:val="clear" w:color="auto" w:fill="FFFFFF"/>
         </w:rPr>
-        <w:t>Breiman</w:t>
-      </w:r>
-      <w:proofErr w:type="spellEnd"/>
-      <w:r>
-        <w:rPr>
-          <w:rFonts w:cs="Arial"/>
-          <w:color w:val="222222"/>
-          <w:shd w:val="clear" w:color="auto" w:fill="FFFFFF"/>
-        </w:rPr>
-        <w:t>, Leo. "Random forests." </w:t>
+        <w:t>Breiman, Leo. "Random forests." </w:t>
       </w:r>
       <w:r>
         <w:rPr>
@@ -7394,7 +8062,7 @@
       </w:r>
     </w:p>
   </w:comment>
-  <w:comment w:id="3" w:author="Guo, Boyi" w:date="2020-01-22T08:34:00Z" w:initials="GB">
+  <w:comment w:id="4" w:author="Guo, Boyi" w:date="2020-01-22T08:34:00Z" w:initials="GB">
     <w:p>
       <w:pPr>
         <w:pStyle w:val="CommentText"/>
@@ -7410,7 +8078,7 @@
       </w:r>
     </w:p>
   </w:comment>
-  <w:comment w:id="4" w:author="Guo, Boyi" w:date="2020-01-22T09:57:00Z" w:initials="GB">
+  <w:comment w:id="5" w:author="Guo, Boyi" w:date="2020-01-22T09:57:00Z" w:initials="GB">
     <w:p>
       <w:pPr>
         <w:pStyle w:val="CommentText"/>
@@ -8023,6 +8691,21 @@
       <w:color w:val="808080"/>
     </w:rPr>
   </w:style>
+  <w:style w:type="paragraph" w:styleId="Revision">
+    <w:name w:val="Revision"/>
+    <w:hidden/>
+    <w:uiPriority w:val="99"/>
+    <w:semiHidden/>
+    <w:rsid w:val="00197E28"/>
+    <w:pPr>
+      <w:spacing w:after="0" w:line="240" w:lineRule="auto"/>
+    </w:pPr>
+    <w:rPr>
+      <w:rFonts w:ascii="Arial" w:eastAsia="Times New Roman" w:hAnsi="Arial" w:cs="Times New Roman"/>
+      <w:szCs w:val="24"/>
+      <w:lang w:eastAsia="en-US"/>
+    </w:rPr>
+  </w:style>
 </w:styles>
 </file>
 
@@ -8326,7 +9009,7 @@
 </file>
 
 <file path=customXml/itemProps1.xml><?xml version="1.0" encoding="utf-8"?>
-<ds:datastoreItem xmlns:ds="http://schemas.openxmlformats.org/officeDocument/2006/customXml" ds:itemID="{12C8E9E8-0600-435D-B930-F0C8D2083159}">
+<ds:datastoreItem xmlns:ds="http://schemas.openxmlformats.org/officeDocument/2006/customXml" ds:itemID="{9A837688-661B-4AEF-8462-BC4288C15D30}">
   <ds:schemaRefs>
     <ds:schemaRef ds:uri="http://schemas.openxmlformats.org/officeDocument/2006/bibliography"/>
   </ds:schemaRefs>

</xml_diff>